<commit_message>
Updated with Video tiles
Signed-off-by: Saloni Garg <salonigarg2310@gmail.com>
</commit_message>
<xml_diff>
--- a/Script_Files.docx
+++ b/Script_Files.docx
@@ -231,21 +231,7 @@
         <w:rPr>
           <w:rFonts w:ascii="Bahnschrift SemiLight" w:hAnsi="Bahnschrift SemiLight"/>
         </w:rPr>
-        <w:t xml:space="preserve">Each pixel is simulated through its whole timeseries before moving on to the next. The pixel data is loaded, then the sequencer module fires a sequence of system lifecycle events that science modules subscribe to in order to do their processing; for example, the timing </w:t>
-      </w:r>
-      <w:proofErr w:type="spellStart"/>
-      <w:r>
-        <w:rPr>
-          <w:rFonts w:ascii="Bahnschrift SemiLight" w:hAnsi="Bahnschrift SemiLight"/>
-        </w:rPr>
-        <w:t>init</w:t>
-      </w:r>
-      <w:proofErr w:type="spellEnd"/>
-      <w:r>
-        <w:rPr>
-          <w:rFonts w:ascii="Bahnschrift SemiLight" w:hAnsi="Bahnschrift SemiLight"/>
-        </w:rPr>
-        <w:t xml:space="preserve"> event notifies modules when a new pixel is loaded, then the timing events are looped over - timing step start is the beginning of the current timestep, timing step end is the end of the current timestep, the output event is for any post-timestep reporting, etc. (the events shown are only a subset of what actually happens)"</w:t>
+        <w:t>Each pixel is simulated through its whole timeseries before moving on to the next. The pixel data is loaded, then the sequencer module fires a sequence of system lifecycle events that science modules subscribe to in order to do their processing; for example, the timing init event notifies modules when a new pixel is loaded, then the timing events are looped over - timing step start is the beginning of the current timestep, timing step end is the end of the current timestep, the output event is for any post-timestep reporting, etc. (the events shown are only a subset of what actually happens)"</w:t>
       </w:r>
     </w:p>
     <w:p>
@@ -436,19 +422,11 @@
           <w:rFonts w:ascii="Bahnschrift SemiLight" w:hAnsi="Bahnschrift SemiLight"/>
         </w:rPr>
       </w:pPr>
-      <w:proofErr w:type="gramStart"/>
-      <w:r>
-        <w:rPr>
-          <w:rFonts w:ascii="Bahnschrift SemiLight" w:hAnsi="Bahnschrift SemiLight"/>
-        </w:rPr>
-        <w:t>Let’s</w:t>
-      </w:r>
-      <w:proofErr w:type="gramEnd"/>
-      <w:r>
-        <w:rPr>
-          <w:rFonts w:ascii="Bahnschrift SemiLight" w:hAnsi="Bahnschrift SemiLight"/>
-        </w:rPr>
-        <w:t xml:space="preserve"> look at the main differences from </w:t>
+      <w:r>
+        <w:rPr>
+          <w:rFonts w:ascii="Bahnschrift SemiLight" w:hAnsi="Bahnschrift SemiLight"/>
+        </w:rPr>
+        <w:t xml:space="preserve">Let’s look at the main differences from </w:t>
       </w:r>
       <w:r>
         <w:rPr>
@@ -700,25 +678,7 @@
           <w:color w:val="000000"/>
           <w:lang w:val="en-IN"/>
         </w:rPr>
-        <w:t xml:space="preserve">. This passes through a set of </w:t>
-      </w:r>
-      <w:proofErr w:type="gramStart"/>
-      <w:r>
-        <w:rPr>
-          <w:rFonts w:ascii="Bahnschrift SemiLight" w:eastAsia="Times New Roman" w:hAnsi="Bahnschrift SemiLight"/>
-          <w:color w:val="000000"/>
-          <w:lang w:val="en-IN"/>
-        </w:rPr>
-        <w:t>python</w:t>
-      </w:r>
-      <w:proofErr w:type="gramEnd"/>
-      <w:r>
-        <w:rPr>
-          <w:rFonts w:ascii="Bahnschrift SemiLight" w:eastAsia="Times New Roman" w:hAnsi="Bahnschrift SemiLight"/>
-          <w:color w:val="000000"/>
-          <w:lang w:val="en-IN"/>
-        </w:rPr>
-        <w:t xml:space="preserve"> based pre-processing tools to output data in GCBM readable format.</w:t>
+        <w:t>. This passes through a set of python based pre-processing tools to output data in GCBM readable format.</w:t>
       </w:r>
     </w:p>
     <w:p>
@@ -753,25 +713,7 @@
           <w:color w:val="000000"/>
           <w:lang w:val="en-IN"/>
         </w:rPr>
-        <w:t xml:space="preserve"> format go for GCBM simulation. It produces a set of spatial outputs as well </w:t>
-      </w:r>
-      <w:proofErr w:type="spellStart"/>
-      <w:r>
-        <w:rPr>
-          <w:rFonts w:ascii="Bahnschrift SemiLight" w:eastAsia="Times New Roman" w:hAnsi="Bahnschrift SemiLight"/>
-          <w:color w:val="000000"/>
-          <w:lang w:val="en-IN"/>
-        </w:rPr>
-        <w:t>a</w:t>
-      </w:r>
-      <w:proofErr w:type="spellEnd"/>
-      <w:r>
-        <w:rPr>
-          <w:rFonts w:ascii="Bahnschrift SemiLight" w:eastAsia="Times New Roman" w:hAnsi="Bahnschrift SemiLight"/>
-          <w:color w:val="000000"/>
-          <w:lang w:val="en-IN"/>
-        </w:rPr>
-        <w:t xml:space="preserve"> SQL database output.</w:t>
+        <w:t xml:space="preserve"> format go for GCBM simulation. It produces a set of spatial outputs as well a SQL database output.</w:t>
       </w:r>
     </w:p>
     <w:p>
@@ -899,23 +841,13 @@
           <w:lang w:val="en-IN"/>
         </w:rPr>
       </w:pPr>
-      <w:proofErr w:type="gramStart"/>
-      <w:r>
-        <w:rPr>
-          <w:rFonts w:ascii="Bahnschrift SemiLight" w:eastAsia="Times New Roman" w:hAnsi="Bahnschrift SemiLight"/>
-          <w:color w:val="000000"/>
-          <w:lang w:val="en-IN"/>
-        </w:rPr>
-        <w:t>Let's</w:t>
-      </w:r>
-      <w:proofErr w:type="gramEnd"/>
-      <w:r>
-        <w:rPr>
-          <w:rFonts w:ascii="Bahnschrift SemiLight" w:eastAsia="Times New Roman" w:hAnsi="Bahnschrift SemiLight"/>
-          <w:color w:val="000000"/>
-          <w:lang w:val="en-IN"/>
-        </w:rPr>
-        <w:t xml:space="preserve"> look at the archive index database. It contains the </w:t>
+      <w:r>
+        <w:rPr>
+          <w:rFonts w:ascii="Bahnschrift SemiLight" w:eastAsia="Times New Roman" w:hAnsi="Bahnschrift SemiLight"/>
+          <w:color w:val="000000"/>
+          <w:lang w:val="en-IN"/>
+        </w:rPr>
+        <w:t xml:space="preserve">Let's look at the archive index database. It contains the </w:t>
       </w:r>
       <w:r>
         <w:rPr>
@@ -1067,25 +999,7 @@
           <w:color w:val="000000"/>
           <w:lang w:val="en-IN"/>
         </w:rPr>
-        <w:t xml:space="preserve">We can also take in vector layers and have any number of those layers that contain polygons of completely disturbed areas. What you see on your simulation map is what ends up getting simulated. You will need a couple of attributes in the vector layers, like </w:t>
-      </w:r>
-      <w:proofErr w:type="gramStart"/>
-      <w:r>
-        <w:rPr>
-          <w:rFonts w:ascii="Bahnschrift SemiLight" w:eastAsia="Times New Roman" w:hAnsi="Bahnschrift SemiLight"/>
-          <w:color w:val="000000"/>
-          <w:lang w:val="en-IN"/>
-        </w:rPr>
-        <w:t>what's</w:t>
-      </w:r>
-      <w:proofErr w:type="gramEnd"/>
-      <w:r>
-        <w:rPr>
-          <w:rFonts w:ascii="Bahnschrift SemiLight" w:eastAsia="Times New Roman" w:hAnsi="Bahnschrift SemiLight"/>
-          <w:color w:val="000000"/>
-          <w:lang w:val="en-IN"/>
-        </w:rPr>
-        <w:t xml:space="preserve"> the disturbance year or what's the type of disturbance, etc.</w:t>
+        <w:t>We can also take in vector layers and have any number of those layers that contain polygons of completely disturbed areas. What you see on your simulation map is what ends up getting simulated. You will need a couple of attributes in the vector layers, like what's the disturbance year or what's the type of disturbance, etc.</w:t>
       </w:r>
     </w:p>
     <w:p>
@@ -1153,18 +1067,8 @@
           <w:color w:val="000000"/>
           <w:lang w:val="en-IN"/>
         </w:rPr>
-        <w:t xml:space="preserve">Getting into the structure of this training project, the standalone project is a collection of individual </w:t>
-      </w:r>
-      <w:proofErr w:type="gramStart"/>
-      <w:r>
-        <w:rPr>
-          <w:rFonts w:ascii="Bahnschrift SemiLight" w:eastAsia="Times New Roman" w:hAnsi="Bahnschrift SemiLight"/>
-          <w:color w:val="000000"/>
-          <w:lang w:val="en-IN"/>
-        </w:rPr>
-        <w:t>pre</w:t>
-      </w:r>
-      <w:proofErr w:type="gramEnd"/>
+        <w:t>Getting into the structure of this training project, the standalone project is a collection of individual pre</w:t>
+      </w:r>
       <w:r>
         <w:rPr>
           <w:rFonts w:ascii="Bahnschrift SemiLight" w:eastAsia="Times New Roman" w:hAnsi="Bahnschrift SemiLight"/>
@@ -1466,61 +1370,7 @@
           <w:color w:val="000000"/>
           <w:lang w:val="en-IN"/>
         </w:rPr>
-        <w:t xml:space="preserve">Once </w:t>
-      </w:r>
-      <w:proofErr w:type="gramStart"/>
-      <w:r>
-        <w:rPr>
-          <w:rFonts w:ascii="Bahnschrift SemiLight" w:eastAsia="Times New Roman" w:hAnsi="Bahnschrift SemiLight"/>
-          <w:color w:val="000000"/>
-          <w:lang w:val="en-IN"/>
-        </w:rPr>
-        <w:t>we've</w:t>
-      </w:r>
-      <w:proofErr w:type="gramEnd"/>
-      <w:r>
-        <w:rPr>
-          <w:rFonts w:ascii="Bahnschrift SemiLight" w:eastAsia="Times New Roman" w:hAnsi="Bahnschrift SemiLight"/>
-          <w:color w:val="000000"/>
-          <w:lang w:val="en-IN"/>
-        </w:rPr>
-        <w:t xml:space="preserve"> got the input data in place, we run the actual GCBM model itself. Once the run is finished, we get a couple of post processing tools. The first one is compiled GCBM spatial output, which stitches all the chunks of output to </w:t>
-      </w:r>
-      <w:proofErr w:type="spellStart"/>
-      <w:r>
-        <w:rPr>
-          <w:rFonts w:ascii="Bahnschrift SemiLight" w:eastAsia="Times New Roman" w:hAnsi="Bahnschrift SemiLight"/>
-          <w:color w:val="000000"/>
-          <w:lang w:val="en-IN"/>
-        </w:rPr>
-        <w:t>geotiff</w:t>
-      </w:r>
-      <w:proofErr w:type="spellEnd"/>
-      <w:r>
-        <w:rPr>
-          <w:rFonts w:ascii="Bahnschrift SemiLight" w:eastAsia="Times New Roman" w:hAnsi="Bahnschrift SemiLight"/>
-          <w:color w:val="000000"/>
-          <w:lang w:val="en-IN"/>
-        </w:rPr>
-        <w:t xml:space="preserve"> files. Then there's another tool- compile GCBM results that generates ecosystem indicators </w:t>
-      </w:r>
-      <w:proofErr w:type="gramStart"/>
-      <w:r>
-        <w:rPr>
-          <w:rFonts w:ascii="Bahnschrift SemiLight" w:eastAsia="Times New Roman" w:hAnsi="Bahnschrift SemiLight"/>
-          <w:color w:val="000000"/>
-          <w:lang w:val="en-IN"/>
-        </w:rPr>
-        <w:t>in to</w:t>
-      </w:r>
-      <w:proofErr w:type="gramEnd"/>
-      <w:r>
-        <w:rPr>
-          <w:rFonts w:ascii="Bahnschrift SemiLight" w:eastAsia="Times New Roman" w:hAnsi="Bahnschrift SemiLight"/>
-          <w:color w:val="000000"/>
-          <w:lang w:val="en-IN"/>
-        </w:rPr>
-        <w:t xml:space="preserve"> </w:t>
+        <w:t xml:space="preserve">Once we've got the input data in place, we run the actual GCBM model itself. Once the run is finished, we get a couple of post processing tools. The first one is compiled GCBM spatial output, which stitches all the chunks of output to geotiff files. Then there's another tool- compile GCBM results that generates ecosystem indicators in to </w:t>
       </w:r>
       <w:r>
         <w:rPr>
@@ -1596,169 +1446,51 @@
           <w:lang w:val="en-IN"/>
         </w:rPr>
       </w:pPr>
-      <w:proofErr w:type="gramStart"/>
-      <w:r>
-        <w:rPr>
-          <w:rFonts w:ascii="Bahnschrift SemiLight" w:eastAsia="Times New Roman" w:hAnsi="Bahnschrift SemiLight"/>
-          <w:color w:val="000000"/>
-          <w:lang w:val="en-IN"/>
-        </w:rPr>
-        <w:t>Let's</w:t>
-      </w:r>
-      <w:proofErr w:type="gramEnd"/>
-      <w:r>
-        <w:rPr>
-          <w:rFonts w:ascii="Bahnschrift SemiLight" w:eastAsia="Times New Roman" w:hAnsi="Bahnschrift SemiLight"/>
-          <w:color w:val="000000"/>
-          <w:lang w:val="en-IN"/>
-        </w:rPr>
-        <w:t xml:space="preserve"> talk about the outputs given by our standalone project. </w:t>
-      </w:r>
-      <w:proofErr w:type="gramStart"/>
-      <w:r>
-        <w:rPr>
-          <w:rFonts w:ascii="Bahnschrift SemiLight" w:eastAsia="Times New Roman" w:hAnsi="Bahnschrift SemiLight"/>
-          <w:color w:val="000000"/>
-          <w:lang w:val="en-IN"/>
-        </w:rPr>
-        <w:t>It's</w:t>
-      </w:r>
-      <w:proofErr w:type="gramEnd"/>
-      <w:r>
-        <w:rPr>
-          <w:rFonts w:ascii="Bahnschrift SemiLight" w:eastAsia="Times New Roman" w:hAnsi="Bahnschrift SemiLight"/>
-          <w:color w:val="000000"/>
-          <w:lang w:val="en-IN"/>
-        </w:rPr>
-        <w:t xml:space="preserve"> usually a SQL like database, tabular form output that uses SQLite by default and </w:t>
-      </w:r>
-      <w:proofErr w:type="spellStart"/>
-      <w:r>
-        <w:rPr>
-          <w:rFonts w:ascii="Bahnschrift SemiLight" w:eastAsia="Times New Roman" w:hAnsi="Bahnschrift SemiLight"/>
-          <w:color w:val="000000"/>
-          <w:lang w:val="en-IN"/>
-        </w:rPr>
-        <w:t>postgres</w:t>
-      </w:r>
-      <w:proofErr w:type="spellEnd"/>
-      <w:r>
-        <w:rPr>
-          <w:rFonts w:ascii="Bahnschrift SemiLight" w:eastAsia="Times New Roman" w:hAnsi="Bahnschrift SemiLight"/>
-          <w:color w:val="000000"/>
-          <w:lang w:val="en-IN"/>
-        </w:rPr>
-        <w:t xml:space="preserve"> as well.</w:t>
-      </w:r>
-    </w:p>
-    <w:p>
-      <w:pPr>
-        <w:spacing w:line="240" w:lineRule="auto"/>
-        <w:rPr>
-          <w:rFonts w:ascii="Bahnschrift SemiLight" w:eastAsia="Times New Roman" w:hAnsi="Bahnschrift SemiLight" w:cs="Times New Roman"/>
-          <w:sz w:val="24"/>
-          <w:szCs w:val="24"/>
-          <w:lang w:val="en-IN"/>
-        </w:rPr>
-      </w:pPr>
-      <w:r>
-        <w:rPr>
-          <w:rFonts w:ascii="Bahnschrift SemiLight" w:eastAsia="Times New Roman" w:hAnsi="Bahnschrift SemiLight"/>
-          <w:color w:val="000000"/>
-          <w:lang w:val="en-IN"/>
-        </w:rPr>
-        <w:t xml:space="preserve">The spatial output is in </w:t>
-      </w:r>
-      <w:proofErr w:type="spellStart"/>
-      <w:r>
-        <w:rPr>
-          <w:rFonts w:ascii="Bahnschrift SemiLight" w:eastAsia="Times New Roman" w:hAnsi="Bahnschrift SemiLight"/>
-          <w:color w:val="000000"/>
-          <w:lang w:val="en-IN"/>
-        </w:rPr>
-        <w:t>envi</w:t>
-      </w:r>
-      <w:proofErr w:type="spellEnd"/>
-      <w:r>
-        <w:rPr>
-          <w:rFonts w:ascii="Bahnschrift SemiLight" w:eastAsia="Times New Roman" w:hAnsi="Bahnschrift SemiLight"/>
-          <w:color w:val="000000"/>
-          <w:lang w:val="en-IN"/>
-        </w:rPr>
-        <w:t xml:space="preserve"> or </w:t>
-      </w:r>
-      <w:proofErr w:type="spellStart"/>
-      <w:r>
-        <w:rPr>
-          <w:rFonts w:ascii="Bahnschrift SemiLight" w:eastAsia="Times New Roman" w:hAnsi="Bahnschrift SemiLight"/>
-          <w:color w:val="000000"/>
-          <w:lang w:val="en-IN"/>
-        </w:rPr>
-        <w:t>geotiff</w:t>
-      </w:r>
-      <w:proofErr w:type="spellEnd"/>
-      <w:r>
-        <w:rPr>
-          <w:rFonts w:ascii="Bahnschrift SemiLight" w:eastAsia="Times New Roman" w:hAnsi="Bahnschrift SemiLight"/>
-          <w:color w:val="000000"/>
-          <w:lang w:val="en-IN"/>
-        </w:rPr>
-        <w:t xml:space="preserve"> format. After post processing, it gets converted to the standard </w:t>
-      </w:r>
-      <w:proofErr w:type="spellStart"/>
-      <w:r>
-        <w:rPr>
-          <w:rFonts w:ascii="Bahnschrift SemiLight" w:eastAsia="Times New Roman" w:hAnsi="Bahnschrift SemiLight"/>
-          <w:color w:val="000000"/>
-          <w:lang w:val="en-IN"/>
-        </w:rPr>
-        <w:t>geotiff</w:t>
-      </w:r>
-      <w:proofErr w:type="spellEnd"/>
-      <w:r>
-        <w:rPr>
-          <w:rFonts w:ascii="Bahnschrift SemiLight" w:eastAsia="Times New Roman" w:hAnsi="Bahnschrift SemiLight"/>
-          <w:color w:val="000000"/>
-          <w:lang w:val="en-IN"/>
-        </w:rPr>
-        <w:t xml:space="preserve"> format.</w:t>
-      </w:r>
-    </w:p>
-    <w:p>
-      <w:pPr>
-        <w:spacing w:line="240" w:lineRule="auto"/>
-        <w:rPr>
-          <w:rFonts w:ascii="Bahnschrift SemiLight" w:eastAsia="Times New Roman" w:hAnsi="Bahnschrift SemiLight" w:cs="Times New Roman"/>
-          <w:sz w:val="24"/>
-          <w:szCs w:val="24"/>
-          <w:lang w:val="en-IN"/>
-        </w:rPr>
-      </w:pPr>
-      <w:r>
-        <w:rPr>
-          <w:rFonts w:ascii="Bahnschrift SemiLight" w:eastAsia="Times New Roman" w:hAnsi="Bahnschrift SemiLight"/>
-          <w:color w:val="000000"/>
-          <w:lang w:val="en-IN"/>
-        </w:rPr>
-        <w:t xml:space="preserve">And then it produces some flattened reporting tables that are more user friendly. They can be either SQLite or </w:t>
-      </w:r>
-      <w:proofErr w:type="spellStart"/>
-      <w:r>
-        <w:rPr>
-          <w:rFonts w:ascii="Bahnschrift SemiLight" w:eastAsia="Times New Roman" w:hAnsi="Bahnschrift SemiLight"/>
-          <w:color w:val="000000"/>
-          <w:lang w:val="en-IN"/>
-        </w:rPr>
-        <w:t>postgres</w:t>
-      </w:r>
-      <w:proofErr w:type="spellEnd"/>
-      <w:r>
-        <w:rPr>
-          <w:rFonts w:ascii="Bahnschrift SemiLight" w:eastAsia="Times New Roman" w:hAnsi="Bahnschrift SemiLight"/>
-          <w:color w:val="000000"/>
-          <w:lang w:val="en-IN"/>
-        </w:rPr>
-        <w:t xml:space="preserve"> databases.</w:t>
+      <w:r>
+        <w:rPr>
+          <w:rFonts w:ascii="Bahnschrift SemiLight" w:eastAsia="Times New Roman" w:hAnsi="Bahnschrift SemiLight"/>
+          <w:color w:val="000000"/>
+          <w:lang w:val="en-IN"/>
+        </w:rPr>
+        <w:t>Let's talk about the outputs given by our standalone project. It's usually a SQL like database, tabular form output that uses SQLite by default and postgres as well.</w:t>
+      </w:r>
+    </w:p>
+    <w:p>
+      <w:pPr>
+        <w:spacing w:line="240" w:lineRule="auto"/>
+        <w:rPr>
+          <w:rFonts w:ascii="Bahnschrift SemiLight" w:eastAsia="Times New Roman" w:hAnsi="Bahnschrift SemiLight" w:cs="Times New Roman"/>
+          <w:sz w:val="24"/>
+          <w:szCs w:val="24"/>
+          <w:lang w:val="en-IN"/>
+        </w:rPr>
+      </w:pPr>
+      <w:r>
+        <w:rPr>
+          <w:rFonts w:ascii="Bahnschrift SemiLight" w:eastAsia="Times New Roman" w:hAnsi="Bahnschrift SemiLight"/>
+          <w:color w:val="000000"/>
+          <w:lang w:val="en-IN"/>
+        </w:rPr>
+        <w:t>The spatial output is in envi or geotiff format. After post processing, it gets converted to the standard geotiff format.</w:t>
+      </w:r>
+    </w:p>
+    <w:p>
+      <w:pPr>
+        <w:spacing w:line="240" w:lineRule="auto"/>
+        <w:rPr>
+          <w:rFonts w:ascii="Bahnschrift SemiLight" w:eastAsia="Times New Roman" w:hAnsi="Bahnschrift SemiLight" w:cs="Times New Roman"/>
+          <w:sz w:val="24"/>
+          <w:szCs w:val="24"/>
+          <w:lang w:val="en-IN"/>
+        </w:rPr>
+      </w:pPr>
+      <w:r>
+        <w:rPr>
+          <w:rFonts w:ascii="Bahnschrift SemiLight" w:eastAsia="Times New Roman" w:hAnsi="Bahnschrift SemiLight"/>
+          <w:color w:val="000000"/>
+          <w:lang w:val="en-IN"/>
+        </w:rPr>
+        <w:t>And then it produces some flattened reporting tables that are more user friendly. They can be either SQLite or postgres databases.</w:t>
       </w:r>
     </w:p>
     <w:p>
@@ -1801,23 +1533,13 @@
           <w:lang w:val="en-IN"/>
         </w:rPr>
       </w:pPr>
-      <w:proofErr w:type="gramStart"/>
-      <w:r>
-        <w:rPr>
-          <w:rFonts w:ascii="Bahnschrift SemiLight" w:eastAsia="Times New Roman" w:hAnsi="Bahnschrift SemiLight"/>
-          <w:color w:val="000000"/>
-          <w:lang w:val="en-IN"/>
-        </w:rPr>
-        <w:t>There's</w:t>
-      </w:r>
-      <w:proofErr w:type="gramEnd"/>
-      <w:r>
-        <w:rPr>
-          <w:rFonts w:ascii="Bahnschrift SemiLight" w:eastAsia="Times New Roman" w:hAnsi="Bahnschrift SemiLight"/>
-          <w:color w:val="000000"/>
-          <w:lang w:val="en-IN"/>
-        </w:rPr>
-        <w:t xml:space="preserve"> a spreadsheet available describing exactly what goes into all those reporting tables. The reporting table format integrates easily with tools like PowerBI desktop, and we can create PowerBI templates to visualise results from different simulations. It has all the indicator names here on the left </w:t>
+      <w:r>
+        <w:rPr>
+          <w:rFonts w:ascii="Bahnschrift SemiLight" w:eastAsia="Times New Roman" w:hAnsi="Bahnschrift SemiLight"/>
+          <w:color w:val="000000"/>
+          <w:lang w:val="en-IN"/>
+        </w:rPr>
+        <w:t>There's a spreadsheet available describing exactly what goes into all those reporting tables. The reporting table format integrates easily with tools like PowerBI desktop, and we can create PowerBI templates to visualise results from different simulations. It has all the indicator names here on the left </w:t>
       </w:r>
     </w:p>
     <w:p>
@@ -1915,25 +1637,7 @@
           <w:color w:val="000000"/>
           <w:lang w:val="en-IN"/>
         </w:rPr>
-        <w:t xml:space="preserve">The directory structure of the project </w:t>
-      </w:r>
-      <w:proofErr w:type="gramStart"/>
-      <w:r>
-        <w:rPr>
-          <w:rFonts w:ascii="Bahnschrift SemiLight" w:eastAsia="Times New Roman" w:hAnsi="Bahnschrift SemiLight"/>
-          <w:color w:val="000000"/>
-          <w:lang w:val="en-IN"/>
-        </w:rPr>
-        <w:t>template  looks</w:t>
-      </w:r>
-      <w:proofErr w:type="gramEnd"/>
-      <w:r>
-        <w:rPr>
-          <w:rFonts w:ascii="Bahnschrift SemiLight" w:eastAsia="Times New Roman" w:hAnsi="Bahnschrift SemiLight"/>
-          <w:color w:val="000000"/>
-          <w:lang w:val="en-IN"/>
-        </w:rPr>
-        <w:t xml:space="preserve"> like this. </w:t>
+        <w:t>The directory structure of the project template  looks like this. </w:t>
       </w:r>
     </w:p>
     <w:p>
@@ -2006,25 +1710,7 @@
           <w:color w:val="000000"/>
           <w:lang w:val="en-IN"/>
         </w:rPr>
-        <w:t xml:space="preserve">the next one is input Database that contains the a spatial input data for example archive index </w:t>
-      </w:r>
-      <w:proofErr w:type="gramStart"/>
-      <w:r>
-        <w:rPr>
-          <w:rFonts w:ascii="Bahnschrift SemiLight" w:eastAsia="Times New Roman" w:hAnsi="Bahnschrift SemiLight"/>
-          <w:color w:val="000000"/>
-          <w:lang w:val="en-IN"/>
-        </w:rPr>
-        <w:t>database ,</w:t>
-      </w:r>
-      <w:proofErr w:type="gramEnd"/>
-      <w:r>
-        <w:rPr>
-          <w:rFonts w:ascii="Bahnschrift SemiLight" w:eastAsia="Times New Roman" w:hAnsi="Bahnschrift SemiLight"/>
-          <w:color w:val="000000"/>
-          <w:lang w:val="en-IN"/>
-        </w:rPr>
-        <w:t xml:space="preserve"> yield table and all</w:t>
+        <w:t>the next one is input Database that contains the a spatial input data for example archive index database , yield table and all</w:t>
       </w:r>
     </w:p>
     <w:p>
@@ -2067,41 +1753,13 @@
           <w:lang w:val="en-IN"/>
         </w:rPr>
       </w:pPr>
-      <w:proofErr w:type="gramStart"/>
-      <w:r>
-        <w:rPr>
-          <w:rFonts w:ascii="Bahnschrift SemiLight" w:eastAsia="Times New Roman" w:hAnsi="Bahnschrift SemiLight"/>
-          <w:color w:val="000000"/>
-          <w:lang w:val="en-IN"/>
-        </w:rPr>
-        <w:t>Next</w:t>
-      </w:r>
-      <w:proofErr w:type="gramEnd"/>
-      <w:r>
-        <w:rPr>
-          <w:rFonts w:ascii="Bahnschrift SemiLight" w:eastAsia="Times New Roman" w:hAnsi="Bahnschrift SemiLight"/>
-          <w:color w:val="000000"/>
-          <w:lang w:val="en-IN"/>
-        </w:rPr>
-        <w:t xml:space="preserve"> we have a log files folder, processed output folder, and the tools that contain all the pre-and </w:t>
-      </w:r>
-      <w:proofErr w:type="spellStart"/>
-      <w:r>
-        <w:rPr>
-          <w:rFonts w:ascii="Bahnschrift SemiLight" w:eastAsia="Times New Roman" w:hAnsi="Bahnschrift SemiLight"/>
-          <w:color w:val="000000"/>
-          <w:lang w:val="en-IN"/>
-        </w:rPr>
-        <w:t>post processing</w:t>
-      </w:r>
-      <w:proofErr w:type="spellEnd"/>
-      <w:r>
-        <w:rPr>
-          <w:rFonts w:ascii="Bahnschrift SemiLight" w:eastAsia="Times New Roman" w:hAnsi="Bahnschrift SemiLight"/>
-          <w:color w:val="000000"/>
-          <w:lang w:val="en-IN"/>
-        </w:rPr>
-        <w:t xml:space="preserve"> tools GCBM itself and supporting software.</w:t>
+      <w:r>
+        <w:rPr>
+          <w:rFonts w:ascii="Bahnschrift SemiLight" w:eastAsia="Times New Roman" w:hAnsi="Bahnschrift SemiLight"/>
+          <w:color w:val="000000"/>
+          <w:lang w:val="en-IN"/>
+        </w:rPr>
+        <w:t>Next we have a log files folder, processed output folder, and the tools that contain all the pre-and post processing tools GCBM itself and supporting software.</w:t>
       </w:r>
     </w:p>
     <w:p>
@@ -2348,23 +2006,13 @@
           <w:lang w:val="en-IN"/>
         </w:rPr>
       </w:pPr>
-      <w:proofErr w:type="gramStart"/>
-      <w:r>
-        <w:rPr>
-          <w:rFonts w:ascii="Bahnschrift SemiLight" w:eastAsia="Times New Roman" w:hAnsi="Bahnschrift SemiLight"/>
-          <w:color w:val="000000"/>
-          <w:lang w:val="en-IN"/>
-        </w:rPr>
-        <w:t>Let's</w:t>
-      </w:r>
-      <w:proofErr w:type="gramEnd"/>
-      <w:r>
-        <w:rPr>
-          <w:rFonts w:ascii="Bahnschrift SemiLight" w:eastAsia="Times New Roman" w:hAnsi="Bahnschrift SemiLight"/>
-          <w:color w:val="000000"/>
-          <w:lang w:val="en-IN"/>
-        </w:rPr>
-        <w:t xml:space="preserve"> have a look at our sample standalone project named as rectangle world. </w:t>
+      <w:r>
+        <w:rPr>
+          <w:rFonts w:ascii="Bahnschrift SemiLight" w:eastAsia="Times New Roman" w:hAnsi="Bahnschrift SemiLight"/>
+          <w:color w:val="000000"/>
+          <w:lang w:val="en-IN"/>
+        </w:rPr>
+        <w:t>Let's have a look at our sample standalone project named as rectangle world. </w:t>
       </w:r>
     </w:p>
     <w:p>
@@ -2442,23 +2090,13 @@
           <w:lang w:val="en-IN"/>
         </w:rPr>
       </w:pPr>
-      <w:proofErr w:type="gramStart"/>
-      <w:r>
-        <w:rPr>
-          <w:rFonts w:ascii="Bahnschrift SemiLight" w:eastAsia="Times New Roman" w:hAnsi="Bahnschrift SemiLight"/>
-          <w:color w:val="000000"/>
-          <w:lang w:val="en-IN"/>
-        </w:rPr>
-        <w:t>Let's</w:t>
-      </w:r>
-      <w:proofErr w:type="gramEnd"/>
-      <w:r>
-        <w:rPr>
-          <w:rFonts w:ascii="Bahnschrift SemiLight" w:eastAsia="Times New Roman" w:hAnsi="Bahnschrift SemiLight"/>
-          <w:color w:val="000000"/>
-          <w:lang w:val="en-IN"/>
-        </w:rPr>
-        <w:t xml:space="preserve"> start by having a look at the input database that we are going to use in this project. This is the inventory shape file.</w:t>
+      <w:r>
+        <w:rPr>
+          <w:rFonts w:ascii="Bahnschrift SemiLight" w:eastAsia="Times New Roman" w:hAnsi="Bahnschrift SemiLight"/>
+          <w:color w:val="000000"/>
+          <w:lang w:val="en-IN"/>
+        </w:rPr>
+        <w:t>Let's start by having a look at the input database that we are going to use in this project. This is the inventory shape file.</w:t>
       </w:r>
     </w:p>
     <w:p>
@@ -2496,25 +2134,7 @@
           <w:color w:val="000000"/>
           <w:lang w:val="en-IN"/>
         </w:rPr>
-        <w:t xml:space="preserve">There are a couple of key pieces of </w:t>
-      </w:r>
-      <w:proofErr w:type="gramStart"/>
-      <w:r>
-        <w:rPr>
-          <w:rFonts w:ascii="Bahnschrift SemiLight" w:eastAsia="Times New Roman" w:hAnsi="Bahnschrift SemiLight"/>
-          <w:color w:val="000000"/>
-          <w:lang w:val="en-IN"/>
-        </w:rPr>
-        <w:t>information  that</w:t>
-      </w:r>
-      <w:proofErr w:type="gramEnd"/>
-      <w:r>
-        <w:rPr>
-          <w:rFonts w:ascii="Bahnschrift SemiLight" w:eastAsia="Times New Roman" w:hAnsi="Bahnschrift SemiLight"/>
-          <w:color w:val="000000"/>
-          <w:lang w:val="en-IN"/>
-        </w:rPr>
-        <w:t xml:space="preserve"> we need to add in the inventory layer.</w:t>
+        <w:t>There are a couple of key pieces of information  that we need to add in the inventory layer.</w:t>
       </w:r>
     </w:p>
     <w:p>
@@ -2590,25 +2210,7 @@
           <w:color w:val="000000"/>
           <w:lang w:val="en-IN"/>
         </w:rPr>
-        <w:t xml:space="preserve">They link </w:t>
-      </w:r>
-      <w:proofErr w:type="gramStart"/>
-      <w:r>
-        <w:rPr>
-          <w:rFonts w:ascii="Bahnschrift SemiLight" w:eastAsia="Times New Roman" w:hAnsi="Bahnschrift SemiLight"/>
-          <w:color w:val="000000"/>
-          <w:lang w:val="en-IN"/>
-        </w:rPr>
-        <w:t>our  spatial</w:t>
-      </w:r>
-      <w:proofErr w:type="gramEnd"/>
-      <w:r>
-        <w:rPr>
-          <w:rFonts w:ascii="Bahnschrift SemiLight" w:eastAsia="Times New Roman" w:hAnsi="Bahnschrift SemiLight"/>
-          <w:color w:val="000000"/>
-          <w:lang w:val="en-IN"/>
-        </w:rPr>
-        <w:t xml:space="preserve"> data to the non-spatial yield table that describes how the forest grows.</w:t>
+        <w:t>They link our  spatial data to the non-spatial yield table that describes how the forest grows.</w:t>
       </w:r>
     </w:p>
     <w:p>
@@ -2738,41 +2340,13 @@
           <w:lang w:val="en-IN"/>
         </w:rPr>
       </w:pPr>
-      <w:proofErr w:type="gramStart"/>
-      <w:r>
-        <w:rPr>
-          <w:rFonts w:ascii="Bahnschrift SemiLight" w:eastAsia="Times New Roman" w:hAnsi="Bahnschrift SemiLight"/>
-          <w:color w:val="000000"/>
-          <w:lang w:val="en-IN"/>
-        </w:rPr>
-        <w:t>Next</w:t>
-      </w:r>
-      <w:proofErr w:type="gramEnd"/>
-      <w:r>
-        <w:rPr>
-          <w:rFonts w:ascii="Bahnschrift SemiLight" w:eastAsia="Times New Roman" w:hAnsi="Bahnschrift SemiLight"/>
-          <w:color w:val="000000"/>
-          <w:lang w:val="en-IN"/>
-        </w:rPr>
-        <w:t xml:space="preserve"> we have got the </w:t>
-      </w:r>
-      <w:proofErr w:type="spellStart"/>
-      <w:r>
-        <w:rPr>
-          <w:rFonts w:ascii="Bahnschrift SemiLight" w:eastAsia="Times New Roman" w:hAnsi="Bahnschrift SemiLight"/>
-          <w:color w:val="000000"/>
-          <w:lang w:val="en-IN"/>
-        </w:rPr>
-        <w:t>non spatial</w:t>
-      </w:r>
-      <w:proofErr w:type="spellEnd"/>
-      <w:r>
-        <w:rPr>
-          <w:rFonts w:ascii="Bahnschrift SemiLight" w:eastAsia="Times New Roman" w:hAnsi="Bahnschrift SemiLight"/>
-          <w:color w:val="000000"/>
-          <w:lang w:val="en-IN"/>
-        </w:rPr>
-        <w:t xml:space="preserve"> data. This is what our yield table looks like.  This format is pretty similar to CBM CFS3.</w:t>
+      <w:r>
+        <w:rPr>
+          <w:rFonts w:ascii="Bahnschrift SemiLight" w:eastAsia="Times New Roman" w:hAnsi="Bahnschrift SemiLight"/>
+          <w:color w:val="000000"/>
+          <w:lang w:val="en-IN"/>
+        </w:rPr>
+        <w:t>Next we have got the non spatial data. This is what our yield table looks like.  This format is pretty similar to CBM CFS3.</w:t>
       </w:r>
     </w:p>
     <w:p>
@@ -3022,60 +2596,32 @@
           <w:lang w:val="en-IN"/>
         </w:rPr>
       </w:pPr>
-      <w:proofErr w:type="gramStart"/>
-      <w:r>
-        <w:rPr>
-          <w:rFonts w:ascii="Bahnschrift SemiLight" w:eastAsia="Times New Roman" w:hAnsi="Bahnschrift SemiLight"/>
-          <w:color w:val="000000"/>
-          <w:lang w:val="en-IN"/>
-        </w:rPr>
-        <w:t>Next</w:t>
-      </w:r>
-      <w:proofErr w:type="gramEnd"/>
-      <w:r>
-        <w:rPr>
-          <w:rFonts w:ascii="Bahnschrift SemiLight" w:eastAsia="Times New Roman" w:hAnsi="Bahnschrift SemiLight"/>
-          <w:color w:val="000000"/>
-          <w:lang w:val="en-IN"/>
-        </w:rPr>
-        <w:t xml:space="preserve"> we'll run the model.</w:t>
-      </w:r>
-    </w:p>
-    <w:p>
-      <w:pPr>
-        <w:spacing w:line="240" w:lineRule="auto"/>
-        <w:rPr>
-          <w:rFonts w:ascii="Bahnschrift SemiLight" w:eastAsia="Times New Roman" w:hAnsi="Bahnschrift SemiLight" w:cs="Times New Roman"/>
-          <w:sz w:val="24"/>
-          <w:szCs w:val="24"/>
-          <w:lang w:val="en-IN"/>
-        </w:rPr>
-      </w:pPr>
-      <w:r>
-        <w:rPr>
-          <w:rFonts w:ascii="Bahnschrift SemiLight" w:eastAsia="Times New Roman" w:hAnsi="Bahnschrift SemiLight"/>
-          <w:color w:val="000000"/>
-          <w:lang w:val="en-IN"/>
-        </w:rPr>
-        <w:t xml:space="preserve">And </w:t>
-      </w:r>
-      <w:proofErr w:type="gramStart"/>
-      <w:r>
-        <w:rPr>
-          <w:rFonts w:ascii="Bahnschrift SemiLight" w:eastAsia="Times New Roman" w:hAnsi="Bahnschrift SemiLight"/>
-          <w:color w:val="000000"/>
-          <w:lang w:val="en-IN"/>
-        </w:rPr>
-        <w:t>lastly</w:t>
-      </w:r>
-      <w:proofErr w:type="gramEnd"/>
-      <w:r>
-        <w:rPr>
-          <w:rFonts w:ascii="Bahnschrift SemiLight" w:eastAsia="Times New Roman" w:hAnsi="Bahnschrift SemiLight"/>
-          <w:color w:val="000000"/>
-          <w:lang w:val="en-IN"/>
-        </w:rPr>
-        <w:t xml:space="preserve"> we will run the post processing tools to generate the final output.</w:t>
+      <w:r>
+        <w:rPr>
+          <w:rFonts w:ascii="Bahnschrift SemiLight" w:eastAsia="Times New Roman" w:hAnsi="Bahnschrift SemiLight"/>
+          <w:color w:val="000000"/>
+          <w:lang w:val="en-IN"/>
+        </w:rPr>
+        <w:t>Next we'll run the model.</w:t>
+      </w:r>
+    </w:p>
+    <w:p>
+      <w:pPr>
+        <w:spacing w:line="240" w:lineRule="auto"/>
+        <w:rPr>
+          <w:rFonts w:ascii="Bahnschrift SemiLight" w:eastAsia="Times New Roman" w:hAnsi="Bahnschrift SemiLight" w:cs="Times New Roman"/>
+          <w:sz w:val="24"/>
+          <w:szCs w:val="24"/>
+          <w:lang w:val="en-IN"/>
+        </w:rPr>
+      </w:pPr>
+      <w:r>
+        <w:rPr>
+          <w:rFonts w:ascii="Bahnschrift SemiLight" w:eastAsia="Times New Roman" w:hAnsi="Bahnschrift SemiLight"/>
+          <w:color w:val="000000"/>
+          <w:lang w:val="en-IN"/>
+        </w:rPr>
+        <w:t>And lastly we will run the post processing tools to generate the final output.</w:t>
       </w:r>
     </w:p>
     <w:p>
@@ -3606,112 +3152,57 @@
           <w:color w:val="000000"/>
           <w:lang w:val="en-IN"/>
         </w:rPr>
-        <w:t xml:space="preserve">If everything goes well </w:t>
-      </w:r>
-      <w:proofErr w:type="gramStart"/>
-      <w:r>
-        <w:rPr>
-          <w:rFonts w:ascii="Bahnschrift SemiLight" w:eastAsia="Times New Roman" w:hAnsi="Bahnschrift SemiLight"/>
-          <w:color w:val="000000"/>
-          <w:lang w:val="en-IN"/>
-        </w:rPr>
-        <w:t>it's</w:t>
-      </w:r>
-      <w:proofErr w:type="gramEnd"/>
-      <w:r>
-        <w:rPr>
-          <w:rFonts w:ascii="Bahnschrift SemiLight" w:eastAsia="Times New Roman" w:hAnsi="Bahnschrift SemiLight"/>
-          <w:color w:val="000000"/>
-          <w:lang w:val="en-IN"/>
-        </w:rPr>
-        <w:t xml:space="preserve"> great but if not, here are some troubleshooting steps.</w:t>
-      </w:r>
-    </w:p>
-    <w:p>
-      <w:pPr>
-        <w:spacing w:line="240" w:lineRule="auto"/>
-        <w:rPr>
-          <w:rFonts w:ascii="Bahnschrift SemiLight" w:eastAsia="Times New Roman" w:hAnsi="Bahnschrift SemiLight" w:cs="Times New Roman"/>
-          <w:sz w:val="24"/>
-          <w:szCs w:val="24"/>
-          <w:lang w:val="en-IN"/>
-        </w:rPr>
-      </w:pPr>
-      <w:r>
-        <w:rPr>
-          <w:rFonts w:ascii="Bahnschrift SemiLight" w:eastAsia="Times New Roman" w:hAnsi="Bahnschrift SemiLight"/>
-          <w:color w:val="000000"/>
-          <w:lang w:val="en-IN"/>
-        </w:rPr>
-        <w:t xml:space="preserve">If the tiler script </w:t>
-      </w:r>
-      <w:proofErr w:type="gramStart"/>
-      <w:r>
-        <w:rPr>
-          <w:rFonts w:ascii="Bahnschrift SemiLight" w:eastAsia="Times New Roman" w:hAnsi="Bahnschrift SemiLight"/>
-          <w:color w:val="000000"/>
-          <w:lang w:val="en-IN"/>
-        </w:rPr>
-        <w:t>fails</w:t>
-      </w:r>
-      <w:proofErr w:type="gramEnd"/>
-      <w:r>
-        <w:rPr>
-          <w:rFonts w:ascii="Bahnschrift SemiLight" w:eastAsia="Times New Roman" w:hAnsi="Bahnschrift SemiLight"/>
-          <w:color w:val="000000"/>
-          <w:lang w:val="en-IN"/>
-        </w:rPr>
-        <w:t xml:space="preserve"> it's a python or GDAL issue. We will need to check the environment variables again. You can recheck that all the paths have been set properly and correctly.</w:t>
-      </w:r>
-    </w:p>
-    <w:p>
-      <w:pPr>
-        <w:spacing w:line="240" w:lineRule="auto"/>
-        <w:rPr>
-          <w:rFonts w:ascii="Bahnschrift SemiLight" w:eastAsia="Times New Roman" w:hAnsi="Bahnschrift SemiLight" w:cs="Times New Roman"/>
-          <w:sz w:val="24"/>
-          <w:szCs w:val="24"/>
-          <w:lang w:val="en-IN"/>
-        </w:rPr>
-      </w:pPr>
-      <w:r>
-        <w:rPr>
-          <w:rFonts w:ascii="Bahnschrift SemiLight" w:eastAsia="Times New Roman" w:hAnsi="Bahnschrift SemiLight"/>
-          <w:color w:val="000000"/>
-          <w:lang w:val="en-IN"/>
-        </w:rPr>
-        <w:t xml:space="preserve">If the recliner to GCBM </w:t>
-      </w:r>
-      <w:proofErr w:type="gramStart"/>
-      <w:r>
-        <w:rPr>
-          <w:rFonts w:ascii="Bahnschrift SemiLight" w:eastAsia="Times New Roman" w:hAnsi="Bahnschrift SemiLight"/>
-          <w:color w:val="000000"/>
-          <w:lang w:val="en-IN"/>
-        </w:rPr>
-        <w:t>fails</w:t>
-      </w:r>
-      <w:proofErr w:type="gramEnd"/>
-      <w:r>
-        <w:rPr>
-          <w:rFonts w:ascii="Bahnschrift SemiLight" w:eastAsia="Times New Roman" w:hAnsi="Bahnschrift SemiLight"/>
-          <w:color w:val="000000"/>
-          <w:lang w:val="en-IN"/>
-        </w:rPr>
-        <w:t xml:space="preserve"> its usual access database driver issue.</w:t>
-      </w:r>
-    </w:p>
-    <w:p>
-      <w:pPr>
-        <w:spacing w:line="240" w:lineRule="auto"/>
-        <w:rPr>
-          <w:rFonts w:ascii="Bahnschrift SemiLight" w:eastAsia="Times New Roman" w:hAnsi="Bahnschrift SemiLight" w:cs="Times New Roman"/>
-          <w:sz w:val="24"/>
-          <w:szCs w:val="24"/>
-          <w:lang w:val="en-IN"/>
-        </w:rPr>
-      </w:pPr>
-      <w:proofErr w:type="gramStart"/>
+        <w:t>If everything goes well it's great but if not, here are some troubleshooting steps.</w:t>
+      </w:r>
+    </w:p>
+    <w:p>
+      <w:pPr>
+        <w:spacing w:line="240" w:lineRule="auto"/>
+        <w:rPr>
+          <w:rFonts w:ascii="Bahnschrift SemiLight" w:eastAsia="Times New Roman" w:hAnsi="Bahnschrift SemiLight" w:cs="Times New Roman"/>
+          <w:sz w:val="24"/>
+          <w:szCs w:val="24"/>
+          <w:lang w:val="en-IN"/>
+        </w:rPr>
+      </w:pPr>
+      <w:r>
+        <w:rPr>
+          <w:rFonts w:ascii="Bahnschrift SemiLight" w:eastAsia="Times New Roman" w:hAnsi="Bahnschrift SemiLight"/>
+          <w:color w:val="000000"/>
+          <w:lang w:val="en-IN"/>
+        </w:rPr>
+        <w:t>If the tiler script fails it's a python or GDAL issue. We will need to check the environment variables again. You can recheck that all the paths have been set properly and correctly.</w:t>
+      </w:r>
+    </w:p>
+    <w:p>
+      <w:pPr>
+        <w:spacing w:line="240" w:lineRule="auto"/>
+        <w:rPr>
+          <w:rFonts w:ascii="Bahnschrift SemiLight" w:eastAsia="Times New Roman" w:hAnsi="Bahnschrift SemiLight" w:cs="Times New Roman"/>
+          <w:sz w:val="24"/>
+          <w:szCs w:val="24"/>
+          <w:lang w:val="en-IN"/>
+        </w:rPr>
+      </w:pPr>
+      <w:r>
+        <w:rPr>
+          <w:rFonts w:ascii="Bahnschrift SemiLight" w:eastAsia="Times New Roman" w:hAnsi="Bahnschrift SemiLight"/>
+          <w:color w:val="000000"/>
+          <w:lang w:val="en-IN"/>
+        </w:rPr>
+        <w:t>If the recliner to GCBM fails its usual access database driver issue.</w:t>
+      </w:r>
+    </w:p>
+    <w:p>
+      <w:pPr>
+        <w:spacing w:line="240" w:lineRule="auto"/>
+        <w:rPr>
+          <w:rFonts w:ascii="Bahnschrift SemiLight" w:eastAsia="Times New Roman" w:hAnsi="Bahnschrift SemiLight" w:cs="Times New Roman"/>
+          <w:sz w:val="24"/>
+          <w:szCs w:val="24"/>
+          <w:lang w:val="en-IN"/>
+        </w:rPr>
+      </w:pPr>
       <w:r>
         <w:rPr>
           <w:rFonts w:ascii="Bahnschrift SemiLight" w:eastAsia="Times New Roman" w:hAnsi="Bahnschrift SemiLight"/>
@@ -3719,34 +3210,7 @@
           <w:lang w:val="en-IN"/>
         </w:rPr>
         <w:lastRenderedPageBreak/>
-        <w:t>So</w:t>
-      </w:r>
-      <w:proofErr w:type="gramEnd"/>
-      <w:r>
-        <w:rPr>
-          <w:rFonts w:ascii="Bahnschrift SemiLight" w:eastAsia="Times New Roman" w:hAnsi="Bahnschrift SemiLight"/>
-          <w:color w:val="000000"/>
-          <w:lang w:val="en-IN"/>
-        </w:rPr>
-        <w:t xml:space="preserve"> you can try switching from the 64 bit version to the 32 bit one by changing the platform variable in the run all batch file. </w:t>
-      </w:r>
-      <w:proofErr w:type="gramStart"/>
-      <w:r>
-        <w:rPr>
-          <w:rFonts w:ascii="Bahnschrift SemiLight" w:eastAsia="Times New Roman" w:hAnsi="Bahnschrift SemiLight"/>
-          <w:color w:val="000000"/>
-          <w:lang w:val="en-IN"/>
-        </w:rPr>
-        <w:t>I'll</w:t>
-      </w:r>
-      <w:proofErr w:type="gramEnd"/>
-      <w:r>
-        <w:rPr>
-          <w:rFonts w:ascii="Bahnschrift SemiLight" w:eastAsia="Times New Roman" w:hAnsi="Bahnschrift SemiLight"/>
-          <w:color w:val="000000"/>
-          <w:lang w:val="en-IN"/>
-        </w:rPr>
-        <w:t xml:space="preserve"> show you the batch file here </w:t>
+        <w:t xml:space="preserve">So you can try switching from the 64 bit version to the 32 bit one by changing the platform variable in the run all batch file. I'll show you the batch file here </w:t>
       </w:r>
       <w:r>
         <w:rPr>
@@ -3803,73 +3267,37 @@
           <w:color w:val="000000"/>
           <w:lang w:val="en-IN"/>
         </w:rPr>
-        <w:t xml:space="preserve">If the model fails to run and </w:t>
-      </w:r>
-      <w:proofErr w:type="gramStart"/>
-      <w:r>
-        <w:rPr>
-          <w:rFonts w:ascii="Bahnschrift SemiLight" w:eastAsia="Times New Roman" w:hAnsi="Bahnschrift SemiLight"/>
-          <w:color w:val="000000"/>
-          <w:lang w:val="en-IN"/>
-        </w:rPr>
-        <w:t>it's</w:t>
-      </w:r>
-      <w:proofErr w:type="gramEnd"/>
-      <w:r>
-        <w:rPr>
-          <w:rFonts w:ascii="Bahnschrift SemiLight" w:eastAsia="Times New Roman" w:hAnsi="Bahnschrift SemiLight"/>
-          <w:color w:val="000000"/>
-          <w:lang w:val="en-IN"/>
-        </w:rPr>
-        <w:t xml:space="preserve"> usually because one of our earlier tests failed.</w:t>
-      </w:r>
-    </w:p>
-    <w:p>
-      <w:pPr>
-        <w:spacing w:line="240" w:lineRule="auto"/>
-        <w:rPr>
-          <w:rFonts w:ascii="Bahnschrift SemiLight" w:eastAsia="Times New Roman" w:hAnsi="Bahnschrift SemiLight" w:cs="Times New Roman"/>
-          <w:sz w:val="24"/>
-          <w:szCs w:val="24"/>
-          <w:lang w:val="en-IN"/>
-        </w:rPr>
-      </w:pPr>
-    </w:p>
-    <w:p>
-      <w:pPr>
-        <w:spacing w:line="240" w:lineRule="auto"/>
-        <w:rPr>
-          <w:rFonts w:ascii="Bahnschrift SemiLight" w:eastAsia="Times New Roman" w:hAnsi="Bahnschrift SemiLight" w:cs="Times New Roman"/>
-          <w:sz w:val="24"/>
-          <w:szCs w:val="24"/>
-          <w:lang w:val="en-IN"/>
-        </w:rPr>
-      </w:pPr>
-      <w:r>
-        <w:rPr>
-          <w:rFonts w:ascii="Bahnschrift SemiLight" w:eastAsia="Times New Roman" w:hAnsi="Bahnschrift SemiLight"/>
-          <w:color w:val="000000"/>
-          <w:lang w:val="en-IN"/>
-        </w:rPr>
-        <w:t xml:space="preserve">if the post-processing script fails again </w:t>
-      </w:r>
-      <w:proofErr w:type="gramStart"/>
-      <w:r>
-        <w:rPr>
-          <w:rFonts w:ascii="Bahnschrift SemiLight" w:eastAsia="Times New Roman" w:hAnsi="Bahnschrift SemiLight"/>
-          <w:color w:val="000000"/>
-          <w:lang w:val="en-IN"/>
-        </w:rPr>
-        <w:t>it's</w:t>
-      </w:r>
-      <w:proofErr w:type="gramEnd"/>
-      <w:r>
-        <w:rPr>
-          <w:rFonts w:ascii="Bahnschrift SemiLight" w:eastAsia="Times New Roman" w:hAnsi="Bahnschrift SemiLight"/>
-          <w:color w:val="000000"/>
-          <w:lang w:val="en-IN"/>
-        </w:rPr>
-        <w:t xml:space="preserve"> usually one of those areas that we missed before, either because </w:t>
+        <w:t>If the model fails to run and it's usually because one of our earlier tests failed.</w:t>
+      </w:r>
+    </w:p>
+    <w:p>
+      <w:pPr>
+        <w:spacing w:line="240" w:lineRule="auto"/>
+        <w:rPr>
+          <w:rFonts w:ascii="Bahnschrift SemiLight" w:eastAsia="Times New Roman" w:hAnsi="Bahnschrift SemiLight" w:cs="Times New Roman"/>
+          <w:sz w:val="24"/>
+          <w:szCs w:val="24"/>
+          <w:lang w:val="en-IN"/>
+        </w:rPr>
+      </w:pPr>
+    </w:p>
+    <w:p>
+      <w:pPr>
+        <w:spacing w:line="240" w:lineRule="auto"/>
+        <w:rPr>
+          <w:rFonts w:ascii="Bahnschrift SemiLight" w:eastAsia="Times New Roman" w:hAnsi="Bahnschrift SemiLight" w:cs="Times New Roman"/>
+          <w:sz w:val="24"/>
+          <w:szCs w:val="24"/>
+          <w:lang w:val="en-IN"/>
+        </w:rPr>
+      </w:pPr>
+      <w:r>
+        <w:rPr>
+          <w:rFonts w:ascii="Bahnschrift SemiLight" w:eastAsia="Times New Roman" w:hAnsi="Bahnschrift SemiLight"/>
+          <w:color w:val="000000"/>
+          <w:lang w:val="en-IN"/>
+        </w:rPr>
+        <w:t xml:space="preserve">if the post-processing script fails again it's usually one of those areas that we missed before, either because </w:t>
       </w:r>
       <w:r>
         <w:rPr>
@@ -3933,23 +3361,13 @@
         </mc:AlternateContent>
       </w:r>
       <w:bookmarkEnd w:id="0"/>
-      <w:proofErr w:type="gramStart"/>
-      <w:r>
-        <w:rPr>
-          <w:rFonts w:ascii="Bahnschrift SemiLight" w:eastAsia="Times New Roman" w:hAnsi="Bahnschrift SemiLight"/>
-          <w:color w:val="000000"/>
-          <w:lang w:val="en-IN"/>
-        </w:rPr>
-        <w:t>So</w:t>
-      </w:r>
-      <w:proofErr w:type="gramEnd"/>
-      <w:r>
-        <w:rPr>
-          <w:rFonts w:ascii="Bahnschrift SemiLight" w:eastAsia="Times New Roman" w:hAnsi="Bahnschrift SemiLight"/>
-          <w:color w:val="000000"/>
-          <w:lang w:val="en-IN"/>
-        </w:rPr>
-        <w:t xml:space="preserve"> if everything runs properly you should see this on your screen when you run that run all batch file.</w:t>
+      <w:r>
+        <w:rPr>
+          <w:rFonts w:ascii="Bahnschrift SemiLight" w:eastAsia="Times New Roman" w:hAnsi="Bahnschrift SemiLight"/>
+          <w:color w:val="000000"/>
+          <w:lang w:val="en-IN"/>
+        </w:rPr>
+        <w:t>So if everything runs properly you should see this on your screen when you run that run all batch file.</w:t>
       </w:r>
     </w:p>
     <w:p>
@@ -4065,25 +3483,7 @@
           <w:color w:val="000000"/>
           <w:lang w:val="en-IN"/>
         </w:rPr>
-        <w:t xml:space="preserve">We got past running the </w:t>
-      </w:r>
-      <w:proofErr w:type="spellStart"/>
-      <w:r>
-        <w:rPr>
-          <w:rFonts w:ascii="Bahnschrift SemiLight" w:eastAsia="Times New Roman" w:hAnsi="Bahnschrift SemiLight"/>
-          <w:color w:val="000000"/>
-          <w:lang w:val="en-IN"/>
-        </w:rPr>
-        <w:t>pre processing</w:t>
-      </w:r>
-      <w:proofErr w:type="spellEnd"/>
-      <w:r>
-        <w:rPr>
-          <w:rFonts w:ascii="Bahnschrift SemiLight" w:eastAsia="Times New Roman" w:hAnsi="Bahnschrift SemiLight"/>
-          <w:color w:val="000000"/>
-          <w:lang w:val="en-IN"/>
-        </w:rPr>
-        <w:t xml:space="preserve"> tools pretty early and this is actual GCBM running.</w:t>
+        <w:t>We got past running the pre processing tools pretty early and this is actual GCBM running.</w:t>
       </w:r>
     </w:p>
     <w:p>
@@ -4260,25 +3660,7 @@
           <w:color w:val="000000"/>
           <w:lang w:val="en-IN"/>
         </w:rPr>
-        <w:t xml:space="preserve">Now </w:t>
-      </w:r>
-      <w:proofErr w:type="gramStart"/>
-      <w:r>
-        <w:rPr>
-          <w:rFonts w:ascii="Bahnschrift SemiLight" w:eastAsia="Times New Roman" w:hAnsi="Bahnschrift SemiLight"/>
-          <w:color w:val="000000"/>
-          <w:lang w:val="en-IN"/>
-        </w:rPr>
-        <w:t>let's</w:t>
-      </w:r>
-      <w:proofErr w:type="gramEnd"/>
-      <w:r>
-        <w:rPr>
-          <w:rFonts w:ascii="Bahnschrift SemiLight" w:eastAsia="Times New Roman" w:hAnsi="Bahnschrift SemiLight"/>
-          <w:color w:val="000000"/>
-          <w:lang w:val="en-IN"/>
-        </w:rPr>
-        <w:t xml:space="preserve"> start a guided tour of our template project.</w:t>
+        <w:t>Now let's start a guided tour of our template project.</w:t>
       </w:r>
     </w:p>
     <w:p>
@@ -4327,25 +3709,7 @@
           <w:color w:val="000000"/>
           <w:lang w:val="en-IN"/>
         </w:rPr>
-        <w:t xml:space="preserve">We have developed a python package called </w:t>
-      </w:r>
-      <w:proofErr w:type="spellStart"/>
-      <w:r>
-        <w:rPr>
-          <w:rFonts w:ascii="Bahnschrift SemiLight" w:eastAsia="Times New Roman" w:hAnsi="Bahnschrift SemiLight"/>
-          <w:color w:val="000000"/>
-          <w:lang w:val="en-IN"/>
-        </w:rPr>
-        <w:t>mojadata</w:t>
-      </w:r>
-      <w:proofErr w:type="spellEnd"/>
-      <w:r>
-        <w:rPr>
-          <w:rFonts w:ascii="Bahnschrift SemiLight" w:eastAsia="Times New Roman" w:hAnsi="Bahnschrift SemiLight"/>
-          <w:color w:val="000000"/>
-          <w:lang w:val="en-IN"/>
-        </w:rPr>
-        <w:t xml:space="preserve"> which is the library for converting the spatial layers and deal with resampling and reprojections, things like that.</w:t>
+        <w:t>We have developed a python package called mojadata which is the library for converting the spatial layers and deal with resampling and reprojections, things like that.</w:t>
       </w:r>
     </w:p>
     <w:p>
@@ -4394,18 +3758,8 @@
           <w:color w:val="000000"/>
           <w:lang w:val="en-IN"/>
         </w:rPr>
-        <w:t xml:space="preserve">you can find it on the given path as tiler dot </w:t>
-      </w:r>
-      <w:proofErr w:type="spellStart"/>
-      <w:r>
-        <w:rPr>
-          <w:rFonts w:ascii="Bahnschrift SemiLight" w:eastAsia="Times New Roman" w:hAnsi="Bahnschrift SemiLight"/>
-          <w:color w:val="000000"/>
-          <w:lang w:val="en-IN"/>
-        </w:rPr>
-        <w:t>py</w:t>
-      </w:r>
-      <w:proofErr w:type="spellEnd"/>
+        <w:t>you can find it on the given path as tiler dot py</w:t>
+      </w:r>
     </w:p>
     <w:p>
       <w:pPr>
@@ -4636,23 +3990,13 @@
           <w:lang w:val="en-IN"/>
         </w:rPr>
       </w:pPr>
-      <w:proofErr w:type="gramStart"/>
-      <w:r>
-        <w:rPr>
-          <w:rFonts w:ascii="Bahnschrift SemiLight" w:eastAsia="Times New Roman" w:hAnsi="Bahnschrift SemiLight"/>
-          <w:color w:val="000000"/>
-          <w:lang w:val="en-IN"/>
-        </w:rPr>
-        <w:t>Firstly</w:t>
-      </w:r>
-      <w:proofErr w:type="gramEnd"/>
-      <w:r>
-        <w:rPr>
-          <w:rFonts w:ascii="Bahnschrift SemiLight" w:eastAsia="Times New Roman" w:hAnsi="Bahnschrift SemiLight"/>
-          <w:color w:val="000000"/>
-          <w:lang w:val="en-IN"/>
-        </w:rPr>
-        <w:t xml:space="preserve"> will define the bounding box which defines the study area of our simulation.</w:t>
+      <w:r>
+        <w:rPr>
+          <w:rFonts w:ascii="Bahnschrift SemiLight" w:eastAsia="Times New Roman" w:hAnsi="Bahnschrift SemiLight"/>
+          <w:color w:val="000000"/>
+          <w:lang w:val="en-IN"/>
+        </w:rPr>
+        <w:t>Firstly will define the bounding box which defines the study area of our simulation.</w:t>
       </w:r>
     </w:p>
     <w:p>
@@ -4701,43 +4045,7 @@
           <w:color w:val="000000"/>
           <w:lang w:val="en-IN"/>
         </w:rPr>
-        <w:t xml:space="preserve"> One of the important things to note about the bounding box is that </w:t>
-      </w:r>
-      <w:proofErr w:type="gramStart"/>
-      <w:r>
-        <w:rPr>
-          <w:rFonts w:ascii="Bahnschrift SemiLight" w:eastAsia="Times New Roman" w:hAnsi="Bahnschrift SemiLight"/>
-          <w:color w:val="000000"/>
-          <w:lang w:val="en-IN"/>
-        </w:rPr>
-        <w:t>we’re</w:t>
-      </w:r>
-      <w:proofErr w:type="gramEnd"/>
-      <w:r>
-        <w:rPr>
-          <w:rFonts w:ascii="Bahnschrift SemiLight" w:eastAsia="Times New Roman" w:hAnsi="Bahnschrift SemiLight"/>
-          <w:color w:val="000000"/>
-          <w:lang w:val="en-IN"/>
-        </w:rPr>
-        <w:t xml:space="preserve"> pointing to our inventory shape file. We can point to any spatial layer, but </w:t>
-      </w:r>
-      <w:proofErr w:type="gramStart"/>
-      <w:r>
-        <w:rPr>
-          <w:rFonts w:ascii="Bahnschrift SemiLight" w:eastAsia="Times New Roman" w:hAnsi="Bahnschrift SemiLight"/>
-          <w:color w:val="000000"/>
-          <w:lang w:val="en-IN"/>
-        </w:rPr>
-        <w:t>we'll</w:t>
-      </w:r>
-      <w:proofErr w:type="gramEnd"/>
-      <w:r>
-        <w:rPr>
-          <w:rFonts w:ascii="Bahnschrift SemiLight" w:eastAsia="Times New Roman" w:hAnsi="Bahnschrift SemiLight"/>
-          <w:color w:val="000000"/>
-          <w:lang w:val="en-IN"/>
-        </w:rPr>
-        <w:t xml:space="preserve"> sample using our inventory shape file.</w:t>
+        <w:t> One of the important things to note about the bounding box is that we’re pointing to our inventory shape file. We can point to any spatial layer, but we'll sample using our inventory shape file.</w:t>
       </w:r>
     </w:p>
     <w:p>
@@ -4757,43 +4065,7 @@
           <w:lang w:val="en-IN"/>
         </w:rPr>
         <w:lastRenderedPageBreak/>
-        <w:t xml:space="preserve">We need to select an attribute out of it. </w:t>
-      </w:r>
-      <w:proofErr w:type="gramStart"/>
-      <w:r>
-        <w:rPr>
-          <w:rFonts w:ascii="Bahnschrift SemiLight" w:eastAsia="Times New Roman" w:hAnsi="Bahnschrift SemiLight"/>
-          <w:color w:val="000000"/>
-          <w:lang w:val="en-IN"/>
-        </w:rPr>
-        <w:t>We'll</w:t>
-      </w:r>
-      <w:proofErr w:type="gramEnd"/>
-      <w:r>
-        <w:rPr>
-          <w:rFonts w:ascii="Bahnschrift SemiLight" w:eastAsia="Times New Roman" w:hAnsi="Bahnschrift SemiLight"/>
-          <w:color w:val="000000"/>
-          <w:lang w:val="en-IN"/>
-        </w:rPr>
-        <w:t xml:space="preserve"> select which polygon to use for the simulation area. In this case, </w:t>
-      </w:r>
-      <w:proofErr w:type="gramStart"/>
-      <w:r>
-        <w:rPr>
-          <w:rFonts w:ascii="Bahnschrift SemiLight" w:eastAsia="Times New Roman" w:hAnsi="Bahnschrift SemiLight"/>
-          <w:color w:val="000000"/>
-          <w:lang w:val="en-IN"/>
-        </w:rPr>
-        <w:t>we've</w:t>
-      </w:r>
-      <w:proofErr w:type="gramEnd"/>
-      <w:r>
-        <w:rPr>
-          <w:rFonts w:ascii="Bahnschrift SemiLight" w:eastAsia="Times New Roman" w:hAnsi="Bahnschrift SemiLight"/>
-          <w:color w:val="000000"/>
-          <w:lang w:val="en-IN"/>
-        </w:rPr>
-        <w:t xml:space="preserve"> just selected the poly ID attribute where all of our polygons in the landscape have a value.</w:t>
+        <w:t>We need to select an attribute out of it. We'll select which polygon to use for the simulation area. In this case, we've just selected the poly ID attribute where all of our polygons in the landscape have a value.</w:t>
       </w:r>
     </w:p>
     <w:p>
@@ -4944,25 +4216,7 @@
           <w:color w:val="000000"/>
           <w:lang w:val="en-IN"/>
         </w:rPr>
-        <w:t xml:space="preserve">The next couple of slides are just reference materials. They do not contain too much detail as of </w:t>
-      </w:r>
-      <w:proofErr w:type="gramStart"/>
-      <w:r>
-        <w:rPr>
-          <w:rFonts w:ascii="Bahnschrift SemiLight" w:eastAsia="Times New Roman" w:hAnsi="Bahnschrift SemiLight"/>
-          <w:color w:val="000000"/>
-          <w:lang w:val="en-IN"/>
-        </w:rPr>
-        <w:t>now</w:t>
-      </w:r>
-      <w:proofErr w:type="gramEnd"/>
-      <w:r>
-        <w:rPr>
-          <w:rFonts w:ascii="Bahnschrift SemiLight" w:eastAsia="Times New Roman" w:hAnsi="Bahnschrift SemiLight"/>
-          <w:color w:val="000000"/>
-          <w:lang w:val="en-IN"/>
-        </w:rPr>
-        <w:t xml:space="preserve"> but they can be referred to in the future if the need be.</w:t>
+        <w:t>The next couple of slides are just reference materials. They do not contain too much detail as of now but they can be referred to in the future if the need be.</w:t>
       </w:r>
     </w:p>
     <w:p>
@@ -5060,62 +4314,26 @@
           <w:color w:val="000000"/>
           <w:lang w:val="en-IN"/>
         </w:rPr>
-        <w:t xml:space="preserve">now </w:t>
-      </w:r>
-      <w:proofErr w:type="gramStart"/>
-      <w:r>
-        <w:rPr>
-          <w:rFonts w:ascii="Bahnschrift SemiLight" w:eastAsia="Times New Roman" w:hAnsi="Bahnschrift SemiLight"/>
-          <w:color w:val="000000"/>
-          <w:lang w:val="en-IN"/>
-        </w:rPr>
-        <w:t>let's</w:t>
-      </w:r>
-      <w:proofErr w:type="gramEnd"/>
-      <w:r>
-        <w:rPr>
-          <w:rFonts w:ascii="Bahnschrift SemiLight" w:eastAsia="Times New Roman" w:hAnsi="Bahnschrift SemiLight"/>
-          <w:color w:val="000000"/>
-          <w:lang w:val="en-IN"/>
-        </w:rPr>
-        <w:t xml:space="preserve"> have a look at the classifier layers</w:t>
-      </w:r>
-    </w:p>
-    <w:p>
-      <w:pPr>
-        <w:spacing w:line="240" w:lineRule="auto"/>
-        <w:rPr>
-          <w:rFonts w:ascii="Bahnschrift SemiLight" w:eastAsia="Times New Roman" w:hAnsi="Bahnschrift SemiLight" w:cs="Times New Roman"/>
-          <w:sz w:val="24"/>
-          <w:szCs w:val="24"/>
-          <w:lang w:val="en-IN"/>
-        </w:rPr>
-      </w:pPr>
-      <w:r>
-        <w:rPr>
-          <w:rFonts w:ascii="Bahnschrift SemiLight" w:eastAsia="Times New Roman" w:hAnsi="Bahnschrift SemiLight"/>
-          <w:color w:val="000000"/>
-          <w:lang w:val="en-IN"/>
-        </w:rPr>
-        <w:t> </w:t>
-      </w:r>
-      <w:proofErr w:type="gramStart"/>
-      <w:r>
-        <w:rPr>
-          <w:rFonts w:ascii="Bahnschrift SemiLight" w:eastAsia="Times New Roman" w:hAnsi="Bahnschrift SemiLight"/>
-          <w:color w:val="000000"/>
-          <w:lang w:val="en-IN"/>
-        </w:rPr>
-        <w:t>That's</w:t>
-      </w:r>
-      <w:proofErr w:type="gramEnd"/>
-      <w:r>
-        <w:rPr>
-          <w:rFonts w:ascii="Bahnschrift SemiLight" w:eastAsia="Times New Roman" w:hAnsi="Bahnschrift SemiLight"/>
-          <w:color w:val="000000"/>
-          <w:lang w:val="en-IN"/>
-        </w:rPr>
-        <w:t xml:space="preserve"> what joins our forest inventory spatial data to the yield table.</w:t>
+        <w:t>now let's have a look at the classifier layers</w:t>
+      </w:r>
+    </w:p>
+    <w:p>
+      <w:pPr>
+        <w:spacing w:line="240" w:lineRule="auto"/>
+        <w:rPr>
+          <w:rFonts w:ascii="Bahnschrift SemiLight" w:eastAsia="Times New Roman" w:hAnsi="Bahnschrift SemiLight" w:cs="Times New Roman"/>
+          <w:sz w:val="24"/>
+          <w:szCs w:val="24"/>
+          <w:lang w:val="en-IN"/>
+        </w:rPr>
+      </w:pPr>
+      <w:r>
+        <w:rPr>
+          <w:rFonts w:ascii="Bahnschrift SemiLight" w:eastAsia="Times New Roman" w:hAnsi="Bahnschrift SemiLight"/>
+          <w:color w:val="000000"/>
+          <w:lang w:val="en-IN"/>
+        </w:rPr>
+        <w:t> That's what joins our forest inventory spatial data to the yield table.</w:t>
       </w:r>
     </w:p>
     <w:p>
@@ -5223,52 +4441,32 @@
           <w:lang w:val="en-IN"/>
         </w:rPr>
       </w:pPr>
-      <w:proofErr w:type="gramStart"/>
-      <w:r>
-        <w:rPr>
-          <w:rFonts w:ascii="Bahnschrift SemiLight" w:eastAsia="Times New Roman" w:hAnsi="Bahnschrift SemiLight"/>
-          <w:color w:val="000000"/>
-          <w:lang w:val="en-IN"/>
-        </w:rPr>
-        <w:t>Let's</w:t>
-      </w:r>
-      <w:proofErr w:type="gramEnd"/>
-      <w:r>
-        <w:rPr>
-          <w:rFonts w:ascii="Bahnschrift SemiLight" w:eastAsia="Times New Roman" w:hAnsi="Bahnschrift SemiLight"/>
-          <w:color w:val="000000"/>
-          <w:lang w:val="en-IN"/>
-        </w:rPr>
-        <w:t xml:space="preserve"> go back to our actual tiler script. The classifier layers are here on the line number 56.</w:t>
-      </w:r>
-    </w:p>
-    <w:p>
-      <w:pPr>
-        <w:spacing w:line="240" w:lineRule="auto"/>
-        <w:rPr>
-          <w:rFonts w:ascii="Bahnschrift SemiLight" w:eastAsia="Times New Roman" w:hAnsi="Bahnschrift SemiLight" w:cs="Times New Roman"/>
-          <w:sz w:val="24"/>
-          <w:szCs w:val="24"/>
-          <w:lang w:val="en-IN"/>
-        </w:rPr>
-      </w:pPr>
-      <w:proofErr w:type="gramStart"/>
-      <w:r>
-        <w:rPr>
-          <w:rFonts w:ascii="Bahnschrift SemiLight" w:eastAsia="Times New Roman" w:hAnsi="Bahnschrift SemiLight"/>
-          <w:color w:val="000000"/>
-          <w:lang w:val="en-IN"/>
-        </w:rPr>
-        <w:t>So</w:t>
-      </w:r>
-      <w:proofErr w:type="gramEnd"/>
-      <w:r>
-        <w:rPr>
-          <w:rFonts w:ascii="Bahnschrift SemiLight" w:eastAsia="Times New Roman" w:hAnsi="Bahnschrift SemiLight"/>
-          <w:color w:val="000000"/>
-          <w:lang w:val="en-IN"/>
-        </w:rPr>
-        <w:t xml:space="preserve"> we will define one of our vector layer classes.</w:t>
+      <w:r>
+        <w:rPr>
+          <w:rFonts w:ascii="Bahnschrift SemiLight" w:eastAsia="Times New Roman" w:hAnsi="Bahnschrift SemiLight"/>
+          <w:color w:val="000000"/>
+          <w:lang w:val="en-IN"/>
+        </w:rPr>
+        <w:t>Let's go back to our actual tiler script. The classifier layers are here on the line number 56.</w:t>
+      </w:r>
+    </w:p>
+    <w:p>
+      <w:pPr>
+        <w:spacing w:line="240" w:lineRule="auto"/>
+        <w:rPr>
+          <w:rFonts w:ascii="Bahnschrift SemiLight" w:eastAsia="Times New Roman" w:hAnsi="Bahnschrift SemiLight" w:cs="Times New Roman"/>
+          <w:sz w:val="24"/>
+          <w:szCs w:val="24"/>
+          <w:lang w:val="en-IN"/>
+        </w:rPr>
+      </w:pPr>
+      <w:r>
+        <w:rPr>
+          <w:rFonts w:ascii="Bahnschrift SemiLight" w:eastAsia="Times New Roman" w:hAnsi="Bahnschrift SemiLight"/>
+          <w:color w:val="000000"/>
+          <w:lang w:val="en-IN"/>
+        </w:rPr>
+        <w:t>So we will define one of our vector layer classes.</w:t>
       </w:r>
     </w:p>
     <w:p>
@@ -5338,23 +4536,13 @@
           <w:lang w:val="en-IN"/>
         </w:rPr>
       </w:pPr>
-      <w:proofErr w:type="gramStart"/>
-      <w:r>
-        <w:rPr>
-          <w:rFonts w:ascii="Bahnschrift SemiLight" w:eastAsia="Times New Roman" w:hAnsi="Bahnschrift SemiLight"/>
-          <w:color w:val="000000"/>
-          <w:lang w:val="en-IN"/>
-        </w:rPr>
-        <w:t>Next</w:t>
-      </w:r>
-      <w:proofErr w:type="gramEnd"/>
-      <w:r>
-        <w:rPr>
-          <w:rFonts w:ascii="Bahnschrift SemiLight" w:eastAsia="Times New Roman" w:hAnsi="Bahnschrift SemiLight"/>
-          <w:color w:val="000000"/>
-          <w:lang w:val="en-IN"/>
-        </w:rPr>
-        <w:t xml:space="preserve"> we have classified tags so we can tag layers with user defined strings that are bits of metadata about our layers.</w:t>
+      <w:r>
+        <w:rPr>
+          <w:rFonts w:ascii="Bahnschrift SemiLight" w:eastAsia="Times New Roman" w:hAnsi="Bahnschrift SemiLight"/>
+          <w:color w:val="000000"/>
+          <w:lang w:val="en-IN"/>
+        </w:rPr>
+        <w:t>Next we have classified tags so we can tag layers with user defined strings that are bits of metadata about our layers.</w:t>
       </w:r>
     </w:p>
     <w:p>
@@ -5403,25 +4591,7 @@
           <w:color w:val="000000"/>
           <w:lang w:val="en-IN"/>
         </w:rPr>
-        <w:t xml:space="preserve">Our next step is to include any required or optional data that we have. </w:t>
-      </w:r>
-      <w:proofErr w:type="gramStart"/>
-      <w:r>
-        <w:rPr>
-          <w:rFonts w:ascii="Bahnschrift SemiLight" w:eastAsia="Times New Roman" w:hAnsi="Bahnschrift SemiLight"/>
-          <w:color w:val="000000"/>
-          <w:lang w:val="en-IN"/>
-        </w:rPr>
-        <w:t>So</w:t>
-      </w:r>
-      <w:proofErr w:type="gramEnd"/>
-      <w:r>
-        <w:rPr>
-          <w:rFonts w:ascii="Bahnschrift SemiLight" w:eastAsia="Times New Roman" w:hAnsi="Bahnschrift SemiLight"/>
-          <w:color w:val="000000"/>
-          <w:lang w:val="en-IN"/>
-        </w:rPr>
-        <w:t xml:space="preserve"> we have a couple of attributes like the initial age and mean annual temperature that we need to add here.</w:t>
+        <w:t>Our next step is to include any required or optional data that we have. So we have a couple of attributes like the initial age and mean annual temperature that we need to add here.</w:t>
       </w:r>
     </w:p>
     <w:p>
@@ -5549,25 +4719,7 @@
           <w:color w:val="000000"/>
           <w:lang w:val="en-IN"/>
         </w:rPr>
-        <w:t xml:space="preserve">Alternatively, you can also run the run all batch file that runs all of the pre-processing tools, the </w:t>
-      </w:r>
-      <w:proofErr w:type="gramStart"/>
-      <w:r>
-        <w:rPr>
-          <w:rFonts w:ascii="Bahnschrift SemiLight" w:eastAsia="Times New Roman" w:hAnsi="Bahnschrift SemiLight"/>
-          <w:color w:val="000000"/>
-          <w:lang w:val="en-IN"/>
-        </w:rPr>
-        <w:t>simulation</w:t>
-      </w:r>
-      <w:proofErr w:type="gramEnd"/>
-      <w:r>
-        <w:rPr>
-          <w:rFonts w:ascii="Bahnschrift SemiLight" w:eastAsia="Times New Roman" w:hAnsi="Bahnschrift SemiLight"/>
-          <w:color w:val="000000"/>
-          <w:lang w:val="en-IN"/>
-        </w:rPr>
-        <w:t xml:space="preserve"> and the post processing together.</w:t>
+        <w:t>Alternatively, you can also run the run all batch file that runs all of the pre-processing tools, the simulation and the post processing together.</w:t>
       </w:r>
     </w:p>
     <w:p>

</xml_diff>